<commit_message>
Changes made in Assignments
</commit_message>
<xml_diff>
--- a/MongoDB/Assignment-2.docx
+++ b/MongoDB/Assignment-2.docx
@@ -5,7 +5,40 @@
     <w:p>
       <w:pPr>
         <w:pStyle w:val="Default"/>
-      </w:pPr>
+        <w:jc w:val="right"/>
+        <w:rPr>
+          <w:b/>
+          <w:bCs/>
+          <w:color w:val="C00000"/>
+        </w:rPr>
+      </w:pPr>
+      <w:r>
+        <w:rPr>
+          <w:b/>
+          <w:bCs/>
+          <w:color w:val="C00000"/>
+        </w:rPr>
+        <w:t>Submitted by: Ayush Agrawal</w:t>
+      </w:r>
+    </w:p>
+    <w:p>
+      <w:pPr>
+        <w:pStyle w:val="Default"/>
+        <w:jc w:val="right"/>
+        <w:rPr>
+          <w:b/>
+          <w:bCs/>
+          <w:color w:val="C00000"/>
+        </w:rPr>
+      </w:pPr>
+      <w:r>
+        <w:rPr>
+          <w:b/>
+          <w:bCs/>
+          <w:color w:val="C00000"/>
+        </w:rPr>
+        <w:t>Date: 12-01-2022</w:t>
+      </w:r>
     </w:p>
     <w:p>
       <w:pPr>
@@ -42,7 +75,55 @@
           <w:sz w:val="24"/>
           <w:szCs w:val="24"/>
         </w:rPr>
-        <w:t>Import the zips.json file into your MongoDB. Database name is "population" and collection name is "zipcodes".</w:t>
+        <w:t xml:space="preserve">Import the </w:t>
+      </w:r>
+      <w:proofErr w:type="spellStart"/>
+      <w:r>
+        <w:rPr>
+          <w:sz w:val="24"/>
+          <w:szCs w:val="24"/>
+        </w:rPr>
+        <w:t>zips.json</w:t>
+      </w:r>
+      <w:proofErr w:type="spellEnd"/>
+      <w:r>
+        <w:rPr>
+          <w:sz w:val="24"/>
+          <w:szCs w:val="24"/>
+        </w:rPr>
+        <w:t xml:space="preserve"> file into your MongoDB. Database name is "population" and collection name </w:t>
+      </w:r>
+      <w:proofErr w:type="gramStart"/>
+      <w:r>
+        <w:rPr>
+          <w:sz w:val="24"/>
+          <w:szCs w:val="24"/>
+        </w:rPr>
+        <w:t>is</w:t>
+      </w:r>
+      <w:proofErr w:type="gramEnd"/>
+      <w:r>
+        <w:rPr>
+          <w:sz w:val="24"/>
+          <w:szCs w:val="24"/>
+        </w:rPr>
+        <w:t xml:space="preserve"> "</w:t>
+      </w:r>
+      <w:proofErr w:type="spellStart"/>
+      <w:r>
+        <w:rPr>
+          <w:sz w:val="24"/>
+          <w:szCs w:val="24"/>
+        </w:rPr>
+        <w:t>zipcodes</w:t>
+      </w:r>
+      <w:proofErr w:type="spellEnd"/>
+      <w:r>
+        <w:rPr>
+          <w:sz w:val="24"/>
+          <w:szCs w:val="24"/>
+        </w:rPr>
+        <w:t>".</w:t>
       </w:r>
     </w:p>
     <w:p>
@@ -54,6 +135,7 @@
           <w:szCs w:val="24"/>
         </w:rPr>
       </w:pPr>
+      <w:proofErr w:type="spellStart"/>
       <w:r>
         <w:rPr>
           <w:b/>
@@ -61,8 +143,71 @@
           <w:sz w:val="24"/>
           <w:szCs w:val="24"/>
         </w:rPr>
-        <w:t>mongoimport --db population --collection zipcodes --file zip.json</w:t>
-      </w:r>
+        <w:t>mongoimport</w:t>
+      </w:r>
+      <w:proofErr w:type="spellEnd"/>
+      <w:r>
+        <w:rPr>
+          <w:b/>
+          <w:bCs/>
+          <w:sz w:val="24"/>
+          <w:szCs w:val="24"/>
+        </w:rPr>
+        <w:t xml:space="preserve"> --</w:t>
+      </w:r>
+      <w:proofErr w:type="spellStart"/>
+      <w:r>
+        <w:rPr>
+          <w:b/>
+          <w:bCs/>
+          <w:sz w:val="24"/>
+          <w:szCs w:val="24"/>
+        </w:rPr>
+        <w:t>db</w:t>
+      </w:r>
+      <w:proofErr w:type="spellEnd"/>
+      <w:r>
+        <w:rPr>
+          <w:b/>
+          <w:bCs/>
+          <w:sz w:val="24"/>
+          <w:szCs w:val="24"/>
+        </w:rPr>
+        <w:t xml:space="preserve"> population --collection </w:t>
+      </w:r>
+      <w:proofErr w:type="spellStart"/>
+      <w:r>
+        <w:rPr>
+          <w:b/>
+          <w:bCs/>
+          <w:sz w:val="24"/>
+          <w:szCs w:val="24"/>
+        </w:rPr>
+        <w:t>zipcodes</w:t>
+      </w:r>
+      <w:proofErr w:type="spellEnd"/>
+      <w:r>
+        <w:rPr>
+          <w:b/>
+          <w:bCs/>
+          <w:sz w:val="24"/>
+          <w:szCs w:val="24"/>
+        </w:rPr>
+        <w:t xml:space="preserve"> --file </w:t>
+      </w:r>
+      <w:proofErr w:type="spellStart"/>
+      <w:proofErr w:type="gramStart"/>
+      <w:r>
+        <w:rPr>
+          <w:b/>
+          <w:bCs/>
+          <w:sz w:val="24"/>
+          <w:szCs w:val="24"/>
+        </w:rPr>
+        <w:t>zip.json</w:t>
+      </w:r>
+      <w:proofErr w:type="spellEnd"/>
+      <w:proofErr w:type="gramEnd"/>
     </w:p>
     <w:p>
       <w:pPr>
@@ -185,7 +330,7 @@
           <v:shape id="_x0000_i1025" type="#_x0000_t75" style="width:509.4pt;height:179.8pt" o:ole="">
             <v:imagedata r:id="rId6" o:title=""/>
           </v:shape>
-          <o:OLEObject Type="Embed" ProgID="Paint.Picture" ShapeID="_x0000_i1025" DrawAspect="Content" ObjectID="_1703453671" r:id="rId7"/>
+          <o:OLEObject Type="Embed" ProgID="Paint.Picture" ShapeID="_x0000_i1025" DrawAspect="Content" ObjectID="_1703486615" r:id="rId7"/>
         </w:object>
       </w:r>
     </w:p>
@@ -257,7 +402,32 @@
           <w:sz w:val="24"/>
           <w:szCs w:val="24"/>
         </w:rPr>
-        <w:t>use db.zipcodes.find() to filter results to only the results where city is ATLANTA and state is GA.</w:t>
+        <w:t xml:space="preserve">use </w:t>
+      </w:r>
+      <w:proofErr w:type="spellStart"/>
+      <w:proofErr w:type="gramStart"/>
+      <w:r>
+        <w:rPr>
+          <w:sz w:val="24"/>
+          <w:szCs w:val="24"/>
+        </w:rPr>
+        <w:t>db.zipcodes</w:t>
+      </w:r>
+      <w:proofErr w:type="gramEnd"/>
+      <w:r>
+        <w:rPr>
+          <w:sz w:val="24"/>
+          <w:szCs w:val="24"/>
+        </w:rPr>
+        <w:t>.find</w:t>
+      </w:r>
+      <w:proofErr w:type="spellEnd"/>
+      <w:r>
+        <w:rPr>
+          <w:sz w:val="24"/>
+          <w:szCs w:val="24"/>
+        </w:rPr>
+        <w:t>() to filter results to only the results where city is ATLANTA and state is GA.</w:t>
       </w:r>
     </w:p>
     <w:p>
@@ -302,34 +472,76 @@
           <w:lang w:eastAsia="en-IN"/>
         </w:rPr>
         <w:lastRenderedPageBreak/>
-        <w:t>// 1. use db.zipcodes.find() to filter results to only the results where city is ATLANTA and state is GA.</w:t>
-      </w:r>
-    </w:p>
-    <w:p>
-      <w:pPr>
-        <w:shd w:val="clear" w:color="auto" w:fill="081620"/>
-        <w:spacing w:after="0" w:line="330" w:lineRule="atLeast"/>
-        <w:rPr>
-          <w:rFonts w:ascii="Consolas" w:eastAsia="Times New Roman" w:hAnsi="Consolas" w:cs="Times New Roman"/>
-          <w:color w:val="F6FAFD"/>
+        <w:t xml:space="preserve">// 1. use </w:t>
+      </w:r>
+      <w:proofErr w:type="spellStart"/>
+      <w:proofErr w:type="gramStart"/>
+      <w:r>
+        <w:rPr>
+          <w:rFonts w:ascii="Consolas" w:eastAsia="Times New Roman" w:hAnsi="Consolas" w:cs="Times New Roman"/>
+          <w:i/>
+          <w:iCs/>
+          <w:color w:val="FEFEFE"/>
           <w:sz w:val="25"/>
           <w:szCs w:val="25"/>
           <w:lang w:eastAsia="en-IN"/>
         </w:rPr>
-      </w:pPr>
-    </w:p>
-    <w:p>
-      <w:pPr>
-        <w:shd w:val="clear" w:color="auto" w:fill="081620"/>
-        <w:spacing w:after="0" w:line="330" w:lineRule="atLeast"/>
-        <w:rPr>
-          <w:rFonts w:ascii="Consolas" w:eastAsia="Times New Roman" w:hAnsi="Consolas" w:cs="Times New Roman"/>
-          <w:color w:val="F6FAFD"/>
+        <w:t>db.zipcodes</w:t>
+      </w:r>
+      <w:proofErr w:type="gramEnd"/>
+      <w:r>
+        <w:rPr>
+          <w:rFonts w:ascii="Consolas" w:eastAsia="Times New Roman" w:hAnsi="Consolas" w:cs="Times New Roman"/>
+          <w:i/>
+          <w:iCs/>
+          <w:color w:val="FEFEFE"/>
           <w:sz w:val="25"/>
           <w:szCs w:val="25"/>
           <w:lang w:eastAsia="en-IN"/>
         </w:rPr>
-      </w:pPr>
+        <w:t>.find</w:t>
+      </w:r>
+      <w:proofErr w:type="spellEnd"/>
+      <w:r>
+        <w:rPr>
+          <w:rFonts w:ascii="Consolas" w:eastAsia="Times New Roman" w:hAnsi="Consolas" w:cs="Times New Roman"/>
+          <w:i/>
+          <w:iCs/>
+          <w:color w:val="FEFEFE"/>
+          <w:sz w:val="25"/>
+          <w:szCs w:val="25"/>
+          <w:lang w:eastAsia="en-IN"/>
+        </w:rPr>
+        <w:t>() to filter results to only the results where city is ATLANTA and state is GA.</w:t>
+      </w:r>
+    </w:p>
+    <w:p>
+      <w:pPr>
+        <w:shd w:val="clear" w:color="auto" w:fill="081620"/>
+        <w:spacing w:after="0" w:line="330" w:lineRule="atLeast"/>
+        <w:rPr>
+          <w:rFonts w:ascii="Consolas" w:eastAsia="Times New Roman" w:hAnsi="Consolas" w:cs="Times New Roman"/>
+          <w:color w:val="F6FAFD"/>
+          <w:sz w:val="25"/>
+          <w:szCs w:val="25"/>
+          <w:lang w:eastAsia="en-IN"/>
+        </w:rPr>
+      </w:pPr>
+    </w:p>
+    <w:p>
+      <w:pPr>
+        <w:shd w:val="clear" w:color="auto" w:fill="081620"/>
+        <w:spacing w:after="0" w:line="330" w:lineRule="atLeast"/>
+        <w:rPr>
+          <w:rFonts w:ascii="Consolas" w:eastAsia="Times New Roman" w:hAnsi="Consolas" w:cs="Times New Roman"/>
+          <w:color w:val="F6FAFD"/>
+          <w:sz w:val="25"/>
+          <w:szCs w:val="25"/>
+          <w:lang w:eastAsia="en-IN"/>
+        </w:rPr>
+      </w:pPr>
+      <w:proofErr w:type="spellStart"/>
+      <w:proofErr w:type="gramStart"/>
       <w:r>
         <w:rPr>
           <w:rFonts w:ascii="Consolas" w:eastAsia="Times New Roman" w:hAnsi="Consolas" w:cs="Times New Roman"/>
@@ -360,6 +572,7 @@
         </w:rPr>
         <w:t>zipcodes</w:t>
       </w:r>
+      <w:proofErr w:type="gramEnd"/>
       <w:r>
         <w:rPr>
           <w:rFonts w:ascii="Consolas" w:eastAsia="Times New Roman" w:hAnsi="Consolas" w:cs="Times New Roman"/>
@@ -370,6 +583,7 @@
         </w:rPr>
         <w:t>.find</w:t>
       </w:r>
+      <w:proofErr w:type="spellEnd"/>
       <w:r>
         <w:rPr>
           <w:rFonts w:ascii="Consolas" w:eastAsia="Times New Roman" w:hAnsi="Consolas" w:cs="Times New Roman"/>
@@ -812,7 +1026,32 @@
           <w:sz w:val="24"/>
           <w:szCs w:val="24"/>
         </w:rPr>
-        <w:t>2. use db.zipcodes.aggregate with $match to do the same as above.</w:t>
+        <w:t xml:space="preserve">2. use </w:t>
+      </w:r>
+      <w:proofErr w:type="spellStart"/>
+      <w:proofErr w:type="gramStart"/>
+      <w:r>
+        <w:rPr>
+          <w:sz w:val="24"/>
+          <w:szCs w:val="24"/>
+        </w:rPr>
+        <w:t>db.zipcodes</w:t>
+      </w:r>
+      <w:proofErr w:type="gramEnd"/>
+      <w:r>
+        <w:rPr>
+          <w:sz w:val="24"/>
+          <w:szCs w:val="24"/>
+        </w:rPr>
+        <w:t>.aggregate</w:t>
+      </w:r>
+      <w:proofErr w:type="spellEnd"/>
+      <w:r>
+        <w:rPr>
+          <w:sz w:val="24"/>
+          <w:szCs w:val="24"/>
+        </w:rPr>
+        <w:t xml:space="preserve"> with $match to do the same as above.</w:t>
       </w:r>
     </w:p>
     <w:p>
@@ -856,21 +1095,63 @@
           <w:szCs w:val="25"/>
           <w:lang w:eastAsia="en-IN"/>
         </w:rPr>
-        <w:t>// use db.zipcodes.aggregate with $match to do the same as above.</w:t>
-      </w:r>
-    </w:p>
-    <w:p>
-      <w:pPr>
-        <w:shd w:val="clear" w:color="auto" w:fill="081620"/>
-        <w:spacing w:after="0" w:line="330" w:lineRule="atLeast"/>
-        <w:rPr>
-          <w:rFonts w:ascii="Consolas" w:eastAsia="Times New Roman" w:hAnsi="Consolas" w:cs="Times New Roman"/>
-          <w:color w:val="F6FAFD"/>
+        <w:t xml:space="preserve">// use </w:t>
+      </w:r>
+      <w:proofErr w:type="spellStart"/>
+      <w:proofErr w:type="gramStart"/>
+      <w:r>
+        <w:rPr>
+          <w:rFonts w:ascii="Consolas" w:eastAsia="Times New Roman" w:hAnsi="Consolas" w:cs="Times New Roman"/>
+          <w:i/>
+          <w:iCs/>
+          <w:color w:val="FEFEFE"/>
           <w:sz w:val="25"/>
           <w:szCs w:val="25"/>
           <w:lang w:eastAsia="en-IN"/>
         </w:rPr>
-      </w:pPr>
+        <w:t>db.zipcodes</w:t>
+      </w:r>
+      <w:proofErr w:type="gramEnd"/>
+      <w:r>
+        <w:rPr>
+          <w:rFonts w:ascii="Consolas" w:eastAsia="Times New Roman" w:hAnsi="Consolas" w:cs="Times New Roman"/>
+          <w:i/>
+          <w:iCs/>
+          <w:color w:val="FEFEFE"/>
+          <w:sz w:val="25"/>
+          <w:szCs w:val="25"/>
+          <w:lang w:eastAsia="en-IN"/>
+        </w:rPr>
+        <w:t>.aggregate</w:t>
+      </w:r>
+      <w:proofErr w:type="spellEnd"/>
+      <w:r>
+        <w:rPr>
+          <w:rFonts w:ascii="Consolas" w:eastAsia="Times New Roman" w:hAnsi="Consolas" w:cs="Times New Roman"/>
+          <w:i/>
+          <w:iCs/>
+          <w:color w:val="FEFEFE"/>
+          <w:sz w:val="25"/>
+          <w:szCs w:val="25"/>
+          <w:lang w:eastAsia="en-IN"/>
+        </w:rPr>
+        <w:t xml:space="preserve"> with $match to do the same as above.</w:t>
+      </w:r>
+    </w:p>
+    <w:p>
+      <w:pPr>
+        <w:shd w:val="clear" w:color="auto" w:fill="081620"/>
+        <w:spacing w:after="0" w:line="330" w:lineRule="atLeast"/>
+        <w:rPr>
+          <w:rFonts w:ascii="Consolas" w:eastAsia="Times New Roman" w:hAnsi="Consolas" w:cs="Times New Roman"/>
+          <w:color w:val="F6FAFD"/>
+          <w:sz w:val="25"/>
+          <w:szCs w:val="25"/>
+          <w:lang w:eastAsia="en-IN"/>
+        </w:rPr>
+      </w:pPr>
+      <w:proofErr w:type="spellStart"/>
+      <w:proofErr w:type="gramStart"/>
       <w:r>
         <w:rPr>
           <w:rFonts w:ascii="Consolas" w:eastAsia="Times New Roman" w:hAnsi="Consolas" w:cs="Times New Roman"/>
@@ -901,6 +1182,7 @@
         </w:rPr>
         <w:t>zipcodes</w:t>
       </w:r>
+      <w:proofErr w:type="gramEnd"/>
       <w:r>
         <w:rPr>
           <w:rFonts w:ascii="Consolas" w:eastAsia="Times New Roman" w:hAnsi="Consolas" w:cs="Times New Roman"/>
@@ -911,6 +1193,7 @@
         </w:rPr>
         <w:t>.aggregate</w:t>
       </w:r>
+      <w:proofErr w:type="spellEnd"/>
       <w:r>
         <w:rPr>
           <w:rFonts w:ascii="Consolas" w:eastAsia="Times New Roman" w:hAnsi="Consolas" w:cs="Times New Roman"/>
@@ -1729,6 +2012,8 @@
           <w:lang w:eastAsia="en-IN"/>
         </w:rPr>
       </w:pPr>
+      <w:proofErr w:type="spellStart"/>
+      <w:proofErr w:type="gramStart"/>
       <w:r>
         <w:rPr>
           <w:rFonts w:ascii="Consolas" w:eastAsia="Times New Roman" w:hAnsi="Consolas" w:cs="Times New Roman"/>
@@ -1759,6 +2044,7 @@
         </w:rPr>
         <w:t>zipcodes</w:t>
       </w:r>
+      <w:proofErr w:type="gramEnd"/>
       <w:r>
         <w:rPr>
           <w:rFonts w:ascii="Consolas" w:eastAsia="Times New Roman" w:hAnsi="Consolas" w:cs="Times New Roman"/>
@@ -1769,6 +2055,7 @@
         </w:rPr>
         <w:t>.aggregate</w:t>
       </w:r>
+      <w:proofErr w:type="spellEnd"/>
       <w:r>
         <w:rPr>
           <w:rFonts w:ascii="Consolas" w:eastAsia="Times New Roman" w:hAnsi="Consolas" w:cs="Times New Roman"/>
@@ -2286,6 +2573,7 @@
         </w:rPr>
         <w:t xml:space="preserve"> </w:t>
       </w:r>
+      <w:proofErr w:type="gramStart"/>
       <w:r>
         <w:rPr>
           <w:rFonts w:ascii="Consolas" w:eastAsia="Times New Roman" w:hAnsi="Consolas" w:cs="Times New Roman"/>
@@ -2314,7 +2602,18 @@
           <w:szCs w:val="19"/>
           <w:lang w:eastAsia="en-IN"/>
         </w:rPr>
-        <w:t>$sum</w:t>
+        <w:t>$</w:t>
+      </w:r>
+      <w:proofErr w:type="gramEnd"/>
+      <w:r>
+        <w:rPr>
+          <w:rFonts w:ascii="Consolas" w:eastAsia="Times New Roman" w:hAnsi="Consolas" w:cs="Times New Roman"/>
+          <w:color w:val="B2A8B4"/>
+          <w:sz w:val="19"/>
+          <w:szCs w:val="19"/>
+          <w:lang w:eastAsia="en-IN"/>
+        </w:rPr>
+        <w:t>sum</w:t>
       </w:r>
       <w:r>
         <w:rPr>
@@ -2645,6 +2944,8 @@
           <w:lang w:eastAsia="en-IN"/>
         </w:rPr>
       </w:pPr>
+      <w:proofErr w:type="spellStart"/>
+      <w:proofErr w:type="gramStart"/>
       <w:r>
         <w:rPr>
           <w:rFonts w:ascii="Consolas" w:eastAsia="Times New Roman" w:hAnsi="Consolas" w:cs="Times New Roman"/>
@@ -2675,6 +2976,7 @@
         </w:rPr>
         <w:t>zipcodes</w:t>
       </w:r>
+      <w:proofErr w:type="gramEnd"/>
       <w:r>
         <w:rPr>
           <w:rFonts w:ascii="Consolas" w:eastAsia="Times New Roman" w:hAnsi="Consolas" w:cs="Times New Roman"/>
@@ -2685,6 +2987,7 @@
         </w:rPr>
         <w:t>.aggregate</w:t>
       </w:r>
+      <w:proofErr w:type="spellEnd"/>
       <w:r>
         <w:rPr>
           <w:rFonts w:ascii="Consolas" w:eastAsia="Times New Roman" w:hAnsi="Consolas" w:cs="Times New Roman"/>
@@ -3222,6 +3525,7 @@
         </w:rPr>
         <w:t xml:space="preserve"> </w:t>
       </w:r>
+      <w:proofErr w:type="gramStart"/>
       <w:r>
         <w:rPr>
           <w:rFonts w:ascii="Consolas" w:eastAsia="Times New Roman" w:hAnsi="Consolas" w:cs="Times New Roman"/>
@@ -3250,7 +3554,18 @@
           <w:szCs w:val="19"/>
           <w:lang w:eastAsia="en-IN"/>
         </w:rPr>
-        <w:t>$sum</w:t>
+        <w:t>$</w:t>
+      </w:r>
+      <w:proofErr w:type="gramEnd"/>
+      <w:r>
+        <w:rPr>
+          <w:rFonts w:ascii="Consolas" w:eastAsia="Times New Roman" w:hAnsi="Consolas" w:cs="Times New Roman"/>
+          <w:color w:val="B2A8B4"/>
+          <w:sz w:val="19"/>
+          <w:szCs w:val="19"/>
+          <w:lang w:eastAsia="en-IN"/>
+        </w:rPr>
+        <w:t>sum</w:t>
       </w:r>
       <w:r>
         <w:rPr>
@@ -3545,16 +3860,7 @@
           <w:sz w:val="36"/>
           <w:szCs w:val="36"/>
         </w:rPr>
-        <w:t xml:space="preserve"> </w:t>
-      </w:r>
-      <w:r>
-        <w:rPr>
-          <w:b/>
-          <w:bCs/>
-          <w:sz w:val="36"/>
-          <w:szCs w:val="36"/>
-        </w:rPr>
-        <w:t>Section-2: -</w:t>
+        <w:t xml:space="preserve"> Section-2: -</w:t>
       </w:r>
       <w:r>
         <w:rPr>
@@ -3617,23 +3923,7 @@
           <w:sz w:val="23"/>
           <w:szCs w:val="23"/>
         </w:rPr>
-        <w:t xml:space="preserve"> </w:t>
-      </w:r>
-      <w:r>
-        <w:rPr>
-          <w:color w:val="23292D"/>
-          <w:sz w:val="23"/>
-          <w:szCs w:val="23"/>
-        </w:rPr>
-        <w:t>use aggregate to calculate the total population for each state</w:t>
-      </w:r>
-      <w:r>
-        <w:rPr>
-          <w:color w:val="23292D"/>
-          <w:sz w:val="23"/>
-          <w:szCs w:val="23"/>
-        </w:rPr>
-        <w:t>.</w:t>
+        <w:t xml:space="preserve"> use aggregate to calculate the total population for each state.</w:t>
       </w:r>
     </w:p>
     <w:p>
@@ -3705,6 +3995,8 @@
           <w:lang w:eastAsia="en-IN"/>
         </w:rPr>
       </w:pPr>
+      <w:proofErr w:type="spellStart"/>
+      <w:proofErr w:type="gramStart"/>
       <w:r>
         <w:rPr>
           <w:rFonts w:ascii="Consolas" w:eastAsia="Times New Roman" w:hAnsi="Consolas" w:cs="Times New Roman"/>
@@ -3735,6 +4027,7 @@
         </w:rPr>
         <w:t>zipcodes</w:t>
       </w:r>
+      <w:proofErr w:type="gramEnd"/>
       <w:r>
         <w:rPr>
           <w:rFonts w:ascii="Consolas" w:eastAsia="Times New Roman" w:hAnsi="Consolas" w:cs="Times New Roman"/>
@@ -3745,6 +4038,7 @@
         </w:rPr>
         <w:t>.aggregate</w:t>
       </w:r>
+      <w:proofErr w:type="spellEnd"/>
       <w:r>
         <w:rPr>
           <w:rFonts w:ascii="Consolas" w:eastAsia="Times New Roman" w:hAnsi="Consolas" w:cs="Times New Roman"/>
@@ -4027,6 +4321,7 @@
         </w:rPr>
         <w:t xml:space="preserve"> </w:t>
       </w:r>
+      <w:proofErr w:type="gramStart"/>
       <w:r>
         <w:rPr>
           <w:rFonts w:ascii="Consolas" w:eastAsia="Times New Roman" w:hAnsi="Consolas" w:cs="Times New Roman"/>
@@ -4055,7 +4350,18 @@
           <w:szCs w:val="19"/>
           <w:lang w:eastAsia="en-IN"/>
         </w:rPr>
-        <w:t>$sum</w:t>
+        <w:t>$</w:t>
+      </w:r>
+      <w:proofErr w:type="gramEnd"/>
+      <w:r>
+        <w:rPr>
+          <w:rFonts w:ascii="Consolas" w:eastAsia="Times New Roman" w:hAnsi="Consolas" w:cs="Times New Roman"/>
+          <w:color w:val="B2A8B4"/>
+          <w:sz w:val="19"/>
+          <w:szCs w:val="19"/>
+          <w:lang w:eastAsia="en-IN"/>
+        </w:rPr>
+        <w:t>sum</w:t>
       </w:r>
       <w:r>
         <w:rPr>
@@ -4337,15 +4643,7 @@
           <w:szCs w:val="24"/>
         </w:rPr>
         <w:lastRenderedPageBreak/>
-        <w:t>2. sort the results by population, highest first</w:t>
-      </w:r>
-      <w:r>
-        <w:rPr>
-          <w:color w:val="23292D"/>
-          <w:sz w:val="24"/>
-          <w:szCs w:val="24"/>
-        </w:rPr>
-        <w:t>.</w:t>
+        <w:t>2. sort the results by population, highest first.</w:t>
       </w:r>
     </w:p>
     <w:p>
@@ -4406,6 +4704,8 @@
           <w:lang w:eastAsia="en-IN"/>
         </w:rPr>
       </w:pPr>
+      <w:proofErr w:type="spellStart"/>
+      <w:proofErr w:type="gramStart"/>
       <w:r>
         <w:rPr>
           <w:rFonts w:ascii="Consolas" w:eastAsia="Times New Roman" w:hAnsi="Consolas" w:cs="Times New Roman"/>
@@ -4436,6 +4736,7 @@
         </w:rPr>
         <w:t>zipcodes</w:t>
       </w:r>
+      <w:proofErr w:type="gramEnd"/>
       <w:r>
         <w:rPr>
           <w:rFonts w:ascii="Consolas" w:eastAsia="Times New Roman" w:hAnsi="Consolas" w:cs="Times New Roman"/>
@@ -4446,6 +4747,7 @@
         </w:rPr>
         <w:t>.aggregate</w:t>
       </w:r>
+      <w:proofErr w:type="spellEnd"/>
       <w:r>
         <w:rPr>
           <w:rFonts w:ascii="Consolas" w:eastAsia="Times New Roman" w:hAnsi="Consolas" w:cs="Times New Roman"/>
@@ -4728,6 +5030,7 @@
         </w:rPr>
         <w:t xml:space="preserve"> </w:t>
       </w:r>
+      <w:proofErr w:type="gramStart"/>
       <w:r>
         <w:rPr>
           <w:rFonts w:ascii="Consolas" w:eastAsia="Times New Roman" w:hAnsi="Consolas" w:cs="Times New Roman"/>
@@ -4756,7 +5059,18 @@
           <w:szCs w:val="19"/>
           <w:lang w:eastAsia="en-IN"/>
         </w:rPr>
-        <w:t>$sum</w:t>
+        <w:t>$</w:t>
+      </w:r>
+      <w:proofErr w:type="gramEnd"/>
+      <w:r>
+        <w:rPr>
+          <w:rFonts w:ascii="Consolas" w:eastAsia="Times New Roman" w:hAnsi="Consolas" w:cs="Times New Roman"/>
+          <w:color w:val="B2A8B4"/>
+          <w:sz w:val="19"/>
+          <w:szCs w:val="19"/>
+          <w:lang w:eastAsia="en-IN"/>
+        </w:rPr>
+        <w:t>sum</w:t>
       </w:r>
       <w:r>
         <w:rPr>
@@ -5379,6 +5693,8 @@
           <w:lang w:eastAsia="en-IN"/>
         </w:rPr>
       </w:pPr>
+      <w:proofErr w:type="spellStart"/>
+      <w:proofErr w:type="gramStart"/>
       <w:r>
         <w:rPr>
           <w:rFonts w:ascii="Consolas" w:eastAsia="Times New Roman" w:hAnsi="Consolas" w:cs="Times New Roman"/>
@@ -5409,6 +5725,7 @@
         </w:rPr>
         <w:t>zipcodes</w:t>
       </w:r>
+      <w:proofErr w:type="gramEnd"/>
       <w:r>
         <w:rPr>
           <w:rFonts w:ascii="Consolas" w:eastAsia="Times New Roman" w:hAnsi="Consolas" w:cs="Times New Roman"/>
@@ -5419,6 +5736,7 @@
         </w:rPr>
         <w:t>.aggregate</w:t>
       </w:r>
+      <w:proofErr w:type="spellEnd"/>
       <w:r>
         <w:rPr>
           <w:rFonts w:ascii="Consolas" w:eastAsia="Times New Roman" w:hAnsi="Consolas" w:cs="Times New Roman"/>
@@ -5701,6 +6019,7 @@
         </w:rPr>
         <w:t xml:space="preserve"> </w:t>
       </w:r>
+      <w:proofErr w:type="gramStart"/>
       <w:r>
         <w:rPr>
           <w:rFonts w:ascii="Consolas" w:eastAsia="Times New Roman" w:hAnsi="Consolas" w:cs="Times New Roman"/>
@@ -5729,7 +6048,18 @@
           <w:szCs w:val="19"/>
           <w:lang w:eastAsia="en-IN"/>
         </w:rPr>
-        <w:t>$sum</w:t>
+        <w:t>$</w:t>
+      </w:r>
+      <w:proofErr w:type="gramEnd"/>
+      <w:r>
+        <w:rPr>
+          <w:rFonts w:ascii="Consolas" w:eastAsia="Times New Roman" w:hAnsi="Consolas" w:cs="Times New Roman"/>
+          <w:color w:val="B2A8B4"/>
+          <w:sz w:val="19"/>
+          <w:szCs w:val="19"/>
+          <w:lang w:eastAsia="en-IN"/>
+        </w:rPr>
+        <w:t>sum</w:t>
       </w:r>
       <w:r>
         <w:rPr>
@@ -6469,7 +6799,25 @@
           <w:sz w:val="23"/>
           <w:szCs w:val="23"/>
         </w:rPr>
-        <w:t xml:space="preserve">1. use aggregate to calculate the total population for each city (you have to use city/state combination). You can use a combination for the _id of the $group: { city: '$city', state: '$state' } </w:t>
+        <w:t xml:space="preserve">1. use aggregate to calculate the total population for each city (you have to use city/state combination). You can use a combination for the _id of the $group: </w:t>
+      </w:r>
+      <w:proofErr w:type="gramStart"/>
+      <w:r>
+        <w:rPr>
+          <w:color w:val="23292D"/>
+          <w:sz w:val="23"/>
+          <w:szCs w:val="23"/>
+        </w:rPr>
+        <w:t>{ city</w:t>
+      </w:r>
+      <w:proofErr w:type="gramEnd"/>
+      <w:r>
+        <w:rPr>
+          <w:color w:val="23292D"/>
+          <w:sz w:val="23"/>
+          <w:szCs w:val="23"/>
+        </w:rPr>
+        <w:t xml:space="preserve">: '$city', state: '$state' } </w:t>
       </w:r>
     </w:p>
     <w:p>
@@ -6513,6 +6861,8 @@
           <w:lang w:eastAsia="en-IN"/>
         </w:rPr>
       </w:pPr>
+      <w:proofErr w:type="spellStart"/>
+      <w:proofErr w:type="gramStart"/>
       <w:r>
         <w:rPr>
           <w:rFonts w:ascii="Consolas" w:eastAsia="Times New Roman" w:hAnsi="Consolas" w:cs="Times New Roman"/>
@@ -6543,6 +6893,7 @@
         </w:rPr>
         <w:t>zipcodes</w:t>
       </w:r>
+      <w:proofErr w:type="gramEnd"/>
       <w:r>
         <w:rPr>
           <w:rFonts w:ascii="Consolas" w:eastAsia="Times New Roman" w:hAnsi="Consolas" w:cs="Times New Roman"/>
@@ -6553,6 +6904,7 @@
         </w:rPr>
         <w:t>.aggregate</w:t>
       </w:r>
+      <w:proofErr w:type="spellEnd"/>
       <w:r>
         <w:rPr>
           <w:rFonts w:ascii="Consolas" w:eastAsia="Times New Roman" w:hAnsi="Consolas" w:cs="Times New Roman"/>
@@ -6722,6 +7074,7 @@
         </w:rPr>
         <w:t xml:space="preserve"> </w:t>
       </w:r>
+      <w:proofErr w:type="gramStart"/>
       <w:r>
         <w:rPr>
           <w:rFonts w:ascii="Consolas" w:eastAsia="Times New Roman" w:hAnsi="Consolas" w:cs="Times New Roman"/>
@@ -6752,6 +7105,7 @@
         </w:rPr>
         <w:t>State</w:t>
       </w:r>
+      <w:proofErr w:type="gramEnd"/>
       <w:r>
         <w:rPr>
           <w:rFonts w:ascii="Consolas" w:eastAsia="Times New Roman" w:hAnsi="Consolas" w:cs="Times New Roman"/>
@@ -6975,6 +7329,7 @@
         </w:rPr>
         <w:t xml:space="preserve"> </w:t>
       </w:r>
+      <w:proofErr w:type="gramStart"/>
       <w:r>
         <w:rPr>
           <w:rFonts w:ascii="Consolas" w:eastAsia="Times New Roman" w:hAnsi="Consolas" w:cs="Times New Roman"/>
@@ -7003,7 +7358,18 @@
           <w:szCs w:val="19"/>
           <w:lang w:eastAsia="en-IN"/>
         </w:rPr>
-        <w:t>$sum</w:t>
+        <w:t>$</w:t>
+      </w:r>
+      <w:proofErr w:type="gramEnd"/>
+      <w:r>
+        <w:rPr>
+          <w:rFonts w:ascii="Consolas" w:eastAsia="Times New Roman" w:hAnsi="Consolas" w:cs="Times New Roman"/>
+          <w:color w:val="B2A8B4"/>
+          <w:sz w:val="19"/>
+          <w:szCs w:val="19"/>
+          <w:lang w:eastAsia="en-IN"/>
+        </w:rPr>
+        <w:t>sum</w:t>
       </w:r>
       <w:r>
         <w:rPr>
@@ -7307,16 +7673,18 @@
           <w:sz w:val="23"/>
           <w:szCs w:val="23"/>
         </w:rPr>
-        <w:t xml:space="preserve">2. sort the results by population, highest first </w:t>
-      </w:r>
+        <w:t xml:space="preserve">2. sort the results by population, highest </w:t>
+      </w:r>
+      <w:proofErr w:type="gramStart"/>
       <w:r>
         <w:rPr>
           <w:color w:val="23292D"/>
           <w:sz w:val="23"/>
           <w:szCs w:val="23"/>
         </w:rPr>
-        <w:t>.</w:t>
-      </w:r>
+        <w:t>first .</w:t>
+      </w:r>
+      <w:proofErr w:type="gramEnd"/>
     </w:p>
     <w:p>
       <w:pPr>
@@ -7363,6 +7731,8 @@
           <w:lang w:eastAsia="en-IN"/>
         </w:rPr>
       </w:pPr>
+      <w:proofErr w:type="spellStart"/>
+      <w:proofErr w:type="gramStart"/>
       <w:r>
         <w:rPr>
           <w:rFonts w:ascii="Consolas" w:eastAsia="Times New Roman" w:hAnsi="Consolas" w:cs="Times New Roman"/>
@@ -7393,6 +7763,7 @@
         </w:rPr>
         <w:t>zipcodes</w:t>
       </w:r>
+      <w:proofErr w:type="gramEnd"/>
       <w:r>
         <w:rPr>
           <w:rFonts w:ascii="Consolas" w:eastAsia="Times New Roman" w:hAnsi="Consolas" w:cs="Times New Roman"/>
@@ -7403,6 +7774,7 @@
         </w:rPr>
         <w:t>.aggregate</w:t>
       </w:r>
+      <w:proofErr w:type="spellEnd"/>
       <w:r>
         <w:rPr>
           <w:rFonts w:ascii="Consolas" w:eastAsia="Times New Roman" w:hAnsi="Consolas" w:cs="Times New Roman"/>
@@ -7572,6 +7944,7 @@
         </w:rPr>
         <w:t xml:space="preserve"> </w:t>
       </w:r>
+      <w:proofErr w:type="gramStart"/>
       <w:r>
         <w:rPr>
           <w:rFonts w:ascii="Consolas" w:eastAsia="Times New Roman" w:hAnsi="Consolas" w:cs="Times New Roman"/>
@@ -7602,6 +7975,7 @@
         </w:rPr>
         <w:t>State</w:t>
       </w:r>
+      <w:proofErr w:type="gramEnd"/>
       <w:r>
         <w:rPr>
           <w:rFonts w:ascii="Consolas" w:eastAsia="Times New Roman" w:hAnsi="Consolas" w:cs="Times New Roman"/>
@@ -7825,6 +8199,7 @@
         </w:rPr>
         <w:t xml:space="preserve"> </w:t>
       </w:r>
+      <w:proofErr w:type="gramStart"/>
       <w:r>
         <w:rPr>
           <w:rFonts w:ascii="Consolas" w:eastAsia="Times New Roman" w:hAnsi="Consolas" w:cs="Times New Roman"/>
@@ -7853,7 +8228,18 @@
           <w:szCs w:val="19"/>
           <w:lang w:eastAsia="en-IN"/>
         </w:rPr>
-        <w:t>$sum</w:t>
+        <w:t>$</w:t>
+      </w:r>
+      <w:proofErr w:type="gramEnd"/>
+      <w:r>
+        <w:rPr>
+          <w:rFonts w:ascii="Consolas" w:eastAsia="Times New Roman" w:hAnsi="Consolas" w:cs="Times New Roman"/>
+          <w:color w:val="B2A8B4"/>
+          <w:sz w:val="19"/>
+          <w:szCs w:val="19"/>
+          <w:lang w:eastAsia="en-IN"/>
+        </w:rPr>
+        <w:t>sum</w:t>
       </w:r>
       <w:r>
         <w:rPr>
@@ -8452,6 +8838,8 @@
           <w:lang w:eastAsia="en-IN"/>
         </w:rPr>
       </w:pPr>
+      <w:proofErr w:type="spellStart"/>
+      <w:proofErr w:type="gramStart"/>
       <w:r>
         <w:rPr>
           <w:rFonts w:ascii="Consolas" w:eastAsia="Times New Roman" w:hAnsi="Consolas" w:cs="Times New Roman"/>
@@ -8482,6 +8870,7 @@
         </w:rPr>
         <w:t>zipcodes</w:t>
       </w:r>
+      <w:proofErr w:type="gramEnd"/>
       <w:r>
         <w:rPr>
           <w:rFonts w:ascii="Consolas" w:eastAsia="Times New Roman" w:hAnsi="Consolas" w:cs="Times New Roman"/>
@@ -8492,6 +8881,7 @@
         </w:rPr>
         <w:t>.aggregate</w:t>
       </w:r>
+      <w:proofErr w:type="spellEnd"/>
       <w:r>
         <w:rPr>
           <w:rFonts w:ascii="Consolas" w:eastAsia="Times New Roman" w:hAnsi="Consolas" w:cs="Times New Roman"/>
@@ -8661,6 +9051,7 @@
         </w:rPr>
         <w:t xml:space="preserve"> </w:t>
       </w:r>
+      <w:proofErr w:type="gramStart"/>
       <w:r>
         <w:rPr>
           <w:rFonts w:ascii="Consolas" w:eastAsia="Times New Roman" w:hAnsi="Consolas" w:cs="Times New Roman"/>
@@ -8691,6 +9082,7 @@
         </w:rPr>
         <w:t>State</w:t>
       </w:r>
+      <w:proofErr w:type="gramEnd"/>
       <w:r>
         <w:rPr>
           <w:rFonts w:ascii="Consolas" w:eastAsia="Times New Roman" w:hAnsi="Consolas" w:cs="Times New Roman"/>
@@ -8914,6 +9306,7 @@
         </w:rPr>
         <w:t xml:space="preserve"> </w:t>
       </w:r>
+      <w:proofErr w:type="gramStart"/>
       <w:r>
         <w:rPr>
           <w:rFonts w:ascii="Consolas" w:eastAsia="Times New Roman" w:hAnsi="Consolas" w:cs="Times New Roman"/>
@@ -8942,7 +9335,18 @@
           <w:szCs w:val="19"/>
           <w:lang w:eastAsia="en-IN"/>
         </w:rPr>
-        <w:t>$sum</w:t>
+        <w:t>$</w:t>
+      </w:r>
+      <w:proofErr w:type="gramEnd"/>
+      <w:r>
+        <w:rPr>
+          <w:rFonts w:ascii="Consolas" w:eastAsia="Times New Roman" w:hAnsi="Consolas" w:cs="Times New Roman"/>
+          <w:color w:val="B2A8B4"/>
+          <w:sz w:val="19"/>
+          <w:szCs w:val="19"/>
+          <w:lang w:eastAsia="en-IN"/>
+        </w:rPr>
+        <w:t>sum</w:t>
       </w:r>
       <w:r>
         <w:rPr>
@@ -9678,6 +10082,8 @@
           <w:lang w:eastAsia="en-IN"/>
         </w:rPr>
       </w:pPr>
+      <w:proofErr w:type="spellStart"/>
+      <w:proofErr w:type="gramStart"/>
       <w:r>
         <w:rPr>
           <w:rFonts w:ascii="Consolas" w:eastAsia="Times New Roman" w:hAnsi="Consolas" w:cs="Times New Roman"/>
@@ -9708,6 +10114,7 @@
         </w:rPr>
         <w:t>zipcodes</w:t>
       </w:r>
+      <w:proofErr w:type="gramEnd"/>
       <w:r>
         <w:rPr>
           <w:rFonts w:ascii="Consolas" w:eastAsia="Times New Roman" w:hAnsi="Consolas" w:cs="Times New Roman"/>
@@ -9718,6 +10125,7 @@
         </w:rPr>
         <w:t>.aggregate</w:t>
       </w:r>
+      <w:proofErr w:type="spellEnd"/>
       <w:r>
         <w:rPr>
           <w:rFonts w:ascii="Consolas" w:eastAsia="Times New Roman" w:hAnsi="Consolas" w:cs="Times New Roman"/>
@@ -10142,6 +10550,7 @@
         </w:rPr>
         <w:t xml:space="preserve"> </w:t>
       </w:r>
+      <w:proofErr w:type="gramStart"/>
       <w:r>
         <w:rPr>
           <w:rFonts w:ascii="Consolas" w:eastAsia="Times New Roman" w:hAnsi="Consolas" w:cs="Times New Roman"/>
@@ -10172,6 +10581,7 @@
         </w:rPr>
         <w:t>State</w:t>
       </w:r>
+      <w:proofErr w:type="gramEnd"/>
       <w:r>
         <w:rPr>
           <w:rFonts w:ascii="Consolas" w:eastAsia="Times New Roman" w:hAnsi="Consolas" w:cs="Times New Roman"/>
@@ -10395,6 +10805,7 @@
         </w:rPr>
         <w:t xml:space="preserve"> </w:t>
       </w:r>
+      <w:proofErr w:type="gramStart"/>
       <w:r>
         <w:rPr>
           <w:rFonts w:ascii="Consolas" w:eastAsia="Times New Roman" w:hAnsi="Consolas" w:cs="Times New Roman"/>
@@ -10423,7 +10834,18 @@
           <w:szCs w:val="19"/>
           <w:lang w:eastAsia="en-IN"/>
         </w:rPr>
-        <w:t>$sum</w:t>
+        <w:t>$</w:t>
+      </w:r>
+      <w:proofErr w:type="gramEnd"/>
+      <w:r>
+        <w:rPr>
+          <w:rFonts w:ascii="Consolas" w:eastAsia="Times New Roman" w:hAnsi="Consolas" w:cs="Times New Roman"/>
+          <w:color w:val="B2A8B4"/>
+          <w:sz w:val="19"/>
+          <w:szCs w:val="19"/>
+          <w:lang w:eastAsia="en-IN"/>
+        </w:rPr>
+        <w:t>sum</w:t>
       </w:r>
       <w:r>
         <w:rPr>
@@ -11188,15 +11610,7 @@
           <w:sz w:val="23"/>
           <w:szCs w:val="23"/>
         </w:rPr>
-        <w:t xml:space="preserve"> </w:t>
-      </w:r>
-      <w:r>
-        <w:rPr>
-          <w:color w:val="23292D"/>
-          <w:sz w:val="23"/>
-          <w:szCs w:val="23"/>
-        </w:rPr>
-        <w:t xml:space="preserve">Write a query to get the average city population for each state. </w:t>
+        <w:t xml:space="preserve"> Write a query to get the average city population for each state. </w:t>
       </w:r>
     </w:p>
     <w:p>
@@ -11246,6 +11660,8 @@
           <w:lang w:eastAsia="en-IN"/>
         </w:rPr>
       </w:pPr>
+      <w:proofErr w:type="spellStart"/>
+      <w:proofErr w:type="gramStart"/>
       <w:r>
         <w:rPr>
           <w:rFonts w:ascii="Consolas" w:eastAsia="Times New Roman" w:hAnsi="Consolas" w:cs="Times New Roman"/>
@@ -11276,6 +11692,7 @@
         </w:rPr>
         <w:t>zipcodes</w:t>
       </w:r>
+      <w:proofErr w:type="gramEnd"/>
       <w:r>
         <w:rPr>
           <w:rFonts w:ascii="Consolas" w:eastAsia="Times New Roman" w:hAnsi="Consolas" w:cs="Times New Roman"/>
@@ -11286,6 +11703,7 @@
         </w:rPr>
         <w:t>.aggregate</w:t>
       </w:r>
+      <w:proofErr w:type="spellEnd"/>
       <w:r>
         <w:rPr>
           <w:rFonts w:ascii="Consolas" w:eastAsia="Times New Roman" w:hAnsi="Consolas" w:cs="Times New Roman"/>
@@ -11609,8 +12027,20 @@
           <w:szCs w:val="19"/>
           <w:lang w:eastAsia="en-IN"/>
         </w:rPr>
-        <w:t>$avg</w:t>
-      </w:r>
+        <w:t>$</w:t>
+      </w:r>
+      <w:proofErr w:type="spellStart"/>
+      <w:r>
+        <w:rPr>
+          <w:rFonts w:ascii="Consolas" w:eastAsia="Times New Roman" w:hAnsi="Consolas" w:cs="Times New Roman"/>
+          <w:color w:val="B2A8B4"/>
+          <w:sz w:val="19"/>
+          <w:szCs w:val="19"/>
+          <w:lang w:eastAsia="en-IN"/>
+        </w:rPr>
+        <w:t>avg</w:t>
+      </w:r>
+      <w:proofErr w:type="spellEnd"/>
       <w:r>
         <w:rPr>
           <w:rFonts w:ascii="Consolas" w:eastAsia="Times New Roman" w:hAnsi="Consolas" w:cs="Times New Roman"/>
@@ -12002,6 +12432,8 @@
           <w:lang w:eastAsia="en-IN"/>
         </w:rPr>
       </w:pPr>
+      <w:proofErr w:type="spellStart"/>
+      <w:proofErr w:type="gramStart"/>
       <w:r>
         <w:rPr>
           <w:rFonts w:ascii="Consolas" w:eastAsia="Times New Roman" w:hAnsi="Consolas" w:cs="Times New Roman"/>
@@ -12032,6 +12464,7 @@
         </w:rPr>
         <w:t>zipcodes</w:t>
       </w:r>
+      <w:proofErr w:type="gramEnd"/>
       <w:r>
         <w:rPr>
           <w:rFonts w:ascii="Consolas" w:eastAsia="Times New Roman" w:hAnsi="Consolas" w:cs="Times New Roman"/>
@@ -12042,6 +12475,7 @@
         </w:rPr>
         <w:t>.aggregate</w:t>
       </w:r>
+      <w:proofErr w:type="spellEnd"/>
       <w:r>
         <w:rPr>
           <w:rFonts w:ascii="Consolas" w:eastAsia="Times New Roman" w:hAnsi="Consolas" w:cs="Times New Roman"/>
@@ -12365,8 +12799,20 @@
           <w:szCs w:val="19"/>
           <w:lang w:eastAsia="en-IN"/>
         </w:rPr>
-        <w:t>$avg</w:t>
-      </w:r>
+        <w:t>$</w:t>
+      </w:r>
+      <w:proofErr w:type="spellStart"/>
+      <w:r>
+        <w:rPr>
+          <w:rFonts w:ascii="Consolas" w:eastAsia="Times New Roman" w:hAnsi="Consolas" w:cs="Times New Roman"/>
+          <w:color w:val="B2A8B4"/>
+          <w:sz w:val="19"/>
+          <w:szCs w:val="19"/>
+          <w:lang w:eastAsia="en-IN"/>
+        </w:rPr>
+        <w:t>avg</w:t>
+      </w:r>
+      <w:proofErr w:type="spellEnd"/>
       <w:r>
         <w:rPr>
           <w:rFonts w:ascii="Consolas" w:eastAsia="Times New Roman" w:hAnsi="Consolas" w:cs="Times New Roman"/>

</xml_diff>